<commit_message>
Update The Development and Testing Document.docx
</commit_message>
<xml_diff>
--- a/The Development and Testing Document.docx
+++ b/The Development and Testing Document.docx
@@ -92,7 +92,25 @@
           <w:szCs w:val="24"/>
           <w:lang w:val="en-US"/>
         </w:rPr>
-        <w:t>Our website design did not change a lot during the course of development. We tried to keep it simple and consistent. The one thing that we surely changed was footer design. Instead of having there only the sitemap of the website we put more information in it like attributions as we did not find unlicensed icons. Also, we put social media links following every brands’ guidelines as it is popular to do such things nowadays, and we included a sitemap of the website as planned before.</w:t>
+        <w:t>Our website design did not change a lot during the course of development. We tried to keep it simple and consistent. The one thing that we surely changed was footer design. Instead of having there only the sitemap of the website we put more information in it like attributions as we did not find unlicensed icons. Also, we put social media links following every bra</w:t>
+      </w:r>
+      <w:r>
+        <w:rPr>
+          <w:rFonts w:ascii="Arial" w:hAnsi="Arial" w:cs="Arial"/>
+          <w:sz w:val="24"/>
+          <w:szCs w:val="24"/>
+          <w:lang w:val="en-US"/>
+        </w:rPr>
+        <w:t>nds’ guidelines as it is a common practice</w:t>
+      </w:r>
+      <w:r>
+        <w:rPr>
+          <w:rFonts w:ascii="Arial" w:hAnsi="Arial" w:cs="Arial"/>
+          <w:sz w:val="24"/>
+          <w:szCs w:val="24"/>
+          <w:lang w:val="en-US"/>
+        </w:rPr>
+        <w:t xml:space="preserve"> to do such things nowadays, and we included a sitemap of the website as planned before.</w:t>
       </w:r>
     </w:p>
     <w:p>
@@ -313,7 +331,34 @@
           <w:szCs w:val="24"/>
           <w:lang w:val="en-US"/>
         </w:rPr>
-        <w:t>instead of CSS Reset</w:t>
+        <w:t>as an alternative</w:t>
+      </w:r>
+      <w:r>
+        <w:rPr>
+          <w:rFonts w:ascii="Arial" w:hAnsi="Arial" w:cs="Arial"/>
+          <w:sz w:val="24"/>
+          <w:szCs w:val="24"/>
+          <w:lang w:val="en-US"/>
+        </w:rPr>
+        <w:t xml:space="preserve"> </w:t>
+      </w:r>
+      <w:r>
+        <w:rPr>
+          <w:rFonts w:ascii="Arial" w:hAnsi="Arial" w:cs="Arial"/>
+          <w:sz w:val="24"/>
+          <w:szCs w:val="24"/>
+          <w:lang w:val="en-US"/>
+        </w:rPr>
+        <w:t>to</w:t>
+      </w:r>
+      <w:r>
+        <w:rPr>
+          <w:rFonts w:ascii="Arial" w:hAnsi="Arial" w:cs="Arial"/>
+          <w:sz w:val="24"/>
+          <w:szCs w:val="24"/>
+          <w:lang w:val="en-US"/>
+        </w:rPr>
+        <w:t xml:space="preserve"> CSS Reset</w:t>
       </w:r>
       <w:r>
         <w:rPr>
@@ -332,7 +377,25 @@
           <w:szCs w:val="24"/>
           <w:lang w:val="en-US"/>
         </w:rPr>
-        <w:t xml:space="preserve">because normalizer preserves useful options than resetting everything </w:t>
+        <w:t>because norma</w:t>
+      </w:r>
+      <w:r>
+        <w:rPr>
+          <w:rFonts w:ascii="Arial" w:hAnsi="Arial" w:cs="Arial"/>
+          <w:sz w:val="24"/>
+          <w:szCs w:val="24"/>
+          <w:lang w:val="en-US"/>
+        </w:rPr>
+        <w:t>lizer preserves useful options instead of</w:t>
+      </w:r>
+      <w:r>
+        <w:rPr>
+          <w:rFonts w:ascii="Arial" w:hAnsi="Arial" w:cs="Arial"/>
+          <w:sz w:val="24"/>
+          <w:szCs w:val="24"/>
+          <w:lang w:val="en-US"/>
+        </w:rPr>
+        <w:t xml:space="preserve"> resetting everything </w:t>
       </w:r>
       <w:r>
         <w:rPr>
@@ -408,7 +471,16 @@
           <w:szCs w:val="24"/>
           <w:lang w:val="en-US"/>
         </w:rPr>
-        <w:t xml:space="preserve"> normalize as it does not do that.</w:t>
+        <w:t xml:space="preserve"> n</w:t>
+      </w:r>
+      <w:r>
+        <w:rPr>
+          <w:rFonts w:ascii="Arial" w:hAnsi="Arial" w:cs="Arial"/>
+          <w:sz w:val="24"/>
+          <w:szCs w:val="24"/>
+          <w:lang w:val="en-US"/>
+        </w:rPr>
+        <w:t>ormalize as it does not do that (Nicolas Gallagher 2012)</w:t>
       </w:r>
     </w:p>
     <w:p>
@@ -513,8 +585,6 @@
         </w:rPr>
         <w:t xml:space="preserve">). </w:t>
       </w:r>
-      <w:bookmarkStart w:id="0" w:name="_GoBack"/>
-      <w:bookmarkEnd w:id="0"/>
       <w:r>
         <w:rPr>
           <w:rFonts w:ascii="Arial" w:hAnsi="Arial" w:cs="Arial"/>
@@ -1004,19 +1074,7 @@
         <w:rPr>
           <w:rFonts w:cstheme="minorHAnsi"/>
         </w:rPr>
-        <w:t>©2018</w:t>
-      </w:r>
-      <w:r>
-        <w:rPr>
-          <w:rFonts w:cstheme="minorHAnsi"/>
-        </w:rPr>
-        <w:t xml:space="preserve"> W3.org</w:t>
-      </w:r>
-      <w:r>
-        <w:rPr>
-          <w:rFonts w:cstheme="minorHAnsi"/>
-        </w:rPr>
-        <w:t>. Retrieved November 25, 2018. F</w:t>
+        <w:t>©2018 W3.org. Retrieved November 25, 2018. F</w:t>
       </w:r>
       <w:r>
         <w:t xml:space="preserve">rom </w:t>
@@ -1058,7 +1116,7 @@
           <w:lang w:val="en-US"/>
         </w:rPr>
         <w:pict>
-          <v:shape id="_x0000_i1030" type="#_x0000_t75" style="width:498pt;height:117.75pt">
+          <v:shape id="_x0000_i1027" type="#_x0000_t75" style="width:498pt;height:117.75pt">
             <v:imagedata r:id="rId10" o:title="HTML validation"/>
           </v:shape>
         </w:pict>
@@ -1766,7 +1824,16 @@
           <w:lang w:val="en-US"/>
         </w:rPr>
         <w:lastRenderedPageBreak/>
-        <w:t xml:space="preserve">thing to do would be to put restrictions on the website address, however, </w:t>
+        <w:t>thing to do would be to put restrictions on the we</w:t>
+      </w:r>
+      <w:r>
+        <w:rPr>
+          <w:rFonts w:ascii="Arial" w:hAnsi="Arial" w:cs="Arial"/>
+          <w:sz w:val="24"/>
+          <w:szCs w:val="24"/>
+          <w:lang w:val="en-US"/>
+        </w:rPr>
+        <w:t xml:space="preserve">bsite address, however, </w:t>
       </w:r>
       <w:proofErr w:type="spellStart"/>
       <w:r>
@@ -1786,7 +1853,16 @@
           <w:szCs w:val="24"/>
           <w:lang w:val="en-US"/>
         </w:rPr>
-        <w:t xml:space="preserve">’ </w:t>
+        <w:t>’</w:t>
+      </w:r>
+      <w:r>
+        <w:rPr>
+          <w:rFonts w:ascii="Arial" w:hAnsi="Arial" w:cs="Arial"/>
+          <w:sz w:val="24"/>
+          <w:szCs w:val="24"/>
+          <w:lang w:val="en-US"/>
+        </w:rPr>
+        <w:t xml:space="preserve"> </w:t>
       </w:r>
       <w:r>
         <w:rPr>
@@ -2010,7 +2086,7 @@
           <w:lang w:val="en-US"/>
         </w:rPr>
         <w:pict>
-          <v:shape id="_x0000_i1027" type="#_x0000_t75" style="width:158.25pt;height:283.5pt">
+          <v:shape id="_x0000_i1028" type="#_x0000_t75" style="width:158.25pt;height:283.5pt">
             <v:imagedata r:id="rId12" o:title="Screenshot_20181124-205843"/>
           </v:shape>
         </w:pict>
@@ -2023,7 +2099,7 @@
           <w:lang w:val="en-US"/>
         </w:rPr>
         <w:pict>
-          <v:shape id="_x0000_i1028" type="#_x0000_t75" style="width:160.5pt;height:283.5pt">
+          <v:shape id="_x0000_i1029" type="#_x0000_t75" style="width:160.5pt;height:283.5pt">
             <v:imagedata r:id="rId13" o:title="Screenshot_20181124-205857"/>
           </v:shape>
         </w:pict>
@@ -2036,7 +2112,7 @@
           <w:lang w:val="en-US"/>
         </w:rPr>
         <w:pict>
-          <v:shape id="_x0000_i1029" type="#_x0000_t75" style="width:160.5pt;height:283.5pt">
+          <v:shape id="_x0000_i1030" type="#_x0000_t75" style="width:160.5pt;height:283.5pt">
             <v:imagedata r:id="rId14" o:title="Screenshot_20181124-205851"/>
           </v:shape>
         </w:pict>
@@ -2104,8 +2180,6 @@
         <w:rPr>
           <w:rFonts w:ascii="Arial" w:hAnsi="Arial" w:cs="Arial"/>
           <w:sz w:val="24"/>
-          <w:szCs w:val="24"/>
-          <w:lang w:val="en-US"/>
         </w:rPr>
       </w:pPr>
       <w:r>
@@ -2113,6 +2187,49 @@
           <w:rFonts w:ascii="Arial" w:hAnsi="Arial" w:cs="Arial"/>
           <w:sz w:val="24"/>
         </w:rPr>
+        <w:t xml:space="preserve">Nicolas Gallagher., (2012) </w:t>
+      </w:r>
+      <w:proofErr w:type="gramStart"/>
+      <w:r>
+        <w:rPr>
+          <w:rFonts w:ascii="Arial" w:hAnsi="Arial" w:cs="Arial"/>
+          <w:sz w:val="24"/>
+        </w:rPr>
+        <w:t>About</w:t>
+      </w:r>
+      <w:proofErr w:type="gramEnd"/>
+      <w:r>
+        <w:rPr>
+          <w:rFonts w:ascii="Arial" w:hAnsi="Arial" w:cs="Arial"/>
+          <w:sz w:val="24"/>
+        </w:rPr>
+        <w:t xml:space="preserve"> normalize.css [online]. Nicolas Gallagher. [Viewed 24 November 2018]. Available from: </w:t>
+      </w:r>
+      <w:r>
+        <w:rPr>
+          <w:rFonts w:ascii="Arial" w:hAnsi="Arial" w:cs="Arial"/>
+          <w:sz w:val="24"/>
+        </w:rPr>
+        <w:t>http://nicolasgallagher.com/about-normalize-css/</w:t>
+      </w:r>
+      <w:bookmarkStart w:id="0" w:name="_GoBack"/>
+      <w:bookmarkEnd w:id="0"/>
+    </w:p>
+    <w:p>
+      <w:pPr>
+        <w:keepNext/>
+        <w:rPr>
+          <w:rFonts w:ascii="Arial" w:hAnsi="Arial" w:cs="Arial"/>
+          <w:sz w:val="24"/>
+          <w:szCs w:val="24"/>
+          <w:lang w:val="en-US"/>
+        </w:rPr>
+      </w:pPr>
+      <w:r>
+        <w:rPr>
+          <w:rFonts w:ascii="Arial" w:hAnsi="Arial" w:cs="Arial"/>
+          <w:sz w:val="24"/>
+        </w:rPr>
         <w:t>2 Figure.</w:t>
       </w:r>
       <w:r>
@@ -2127,55 +2244,7 @@
           <w:sz w:val="24"/>
           <w:szCs w:val="24"/>
         </w:rPr>
-        <w:t xml:space="preserve">W3 CSS Validation Service. ©2018 W3.org. </w:t>
-      </w:r>
-      <w:r>
-        <w:rPr>
-          <w:rFonts w:ascii="Arial" w:hAnsi="Arial" w:cs="Arial"/>
-          <w:sz w:val="24"/>
-          <w:szCs w:val="24"/>
-        </w:rPr>
-        <w:t>[</w:t>
-      </w:r>
-      <w:r>
-        <w:rPr>
-          <w:rFonts w:ascii="Arial" w:hAnsi="Arial" w:cs="Arial"/>
-          <w:sz w:val="24"/>
-          <w:szCs w:val="24"/>
-        </w:rPr>
-        <w:t>Retrieved November 25, 2018</w:t>
-      </w:r>
-      <w:r>
-        <w:rPr>
-          <w:rFonts w:ascii="Arial" w:hAnsi="Arial" w:cs="Arial"/>
-          <w:sz w:val="24"/>
-          <w:szCs w:val="24"/>
-        </w:rPr>
-        <w:t>]</w:t>
-      </w:r>
-      <w:r>
-        <w:rPr>
-          <w:rFonts w:ascii="Arial" w:hAnsi="Arial" w:cs="Arial"/>
-          <w:sz w:val="24"/>
-          <w:szCs w:val="24"/>
-        </w:rPr>
-        <w:t>.</w:t>
-      </w:r>
-      <w:r>
-        <w:rPr>
-          <w:rFonts w:ascii="Arial" w:hAnsi="Arial" w:cs="Arial"/>
-          <w:sz w:val="24"/>
-          <w:szCs w:val="24"/>
-        </w:rPr>
-        <w:t xml:space="preserve"> Available</w:t>
-      </w:r>
-      <w:r>
-        <w:rPr>
-          <w:rFonts w:ascii="Arial" w:hAnsi="Arial" w:cs="Arial"/>
-          <w:sz w:val="24"/>
-          <w:szCs w:val="24"/>
-        </w:rPr>
-        <w:t xml:space="preserve"> From </w:t>
+        <w:t xml:space="preserve">W3 CSS Validation Service. ©2018 W3.org. [Retrieved November 25, 2018]. Available From </w:t>
       </w:r>
       <w:hyperlink r:id="rId15" w:history="1">
         <w:r>
@@ -2248,47 +2317,7 @@
           <w:sz w:val="24"/>
           <w:szCs w:val="24"/>
         </w:rPr>
-        <w:t xml:space="preserve">W3 HTML Checker. ©2018 W3.org. </w:t>
-      </w:r>
-      <w:r>
-        <w:rPr>
-          <w:rFonts w:ascii="Arial" w:hAnsi="Arial" w:cs="Arial"/>
-          <w:sz w:val="24"/>
-          <w:szCs w:val="24"/>
-        </w:rPr>
-        <w:t>[</w:t>
-      </w:r>
-      <w:r>
-        <w:rPr>
-          <w:rFonts w:ascii="Arial" w:hAnsi="Arial" w:cs="Arial"/>
-          <w:sz w:val="24"/>
-          <w:szCs w:val="24"/>
-        </w:rPr>
-        <w:t>Retrieved November 25, 2018</w:t>
-      </w:r>
-      <w:r>
-        <w:rPr>
-          <w:rFonts w:ascii="Arial" w:hAnsi="Arial" w:cs="Arial"/>
-          <w:sz w:val="24"/>
-          <w:szCs w:val="24"/>
-        </w:rPr>
-        <w:t>]</w:t>
-      </w:r>
-      <w:r>
-        <w:rPr>
-          <w:rFonts w:ascii="Arial" w:hAnsi="Arial" w:cs="Arial"/>
-          <w:sz w:val="24"/>
-          <w:szCs w:val="24"/>
-        </w:rPr>
-        <w:t>.</w:t>
-      </w:r>
-      <w:r>
-        <w:rPr>
-          <w:rFonts w:ascii="Arial" w:hAnsi="Arial" w:cs="Arial"/>
-          <w:sz w:val="24"/>
-          <w:szCs w:val="24"/>
-        </w:rPr>
-        <w:t xml:space="preserve"> </w:t>
+        <w:t xml:space="preserve">W3 HTML Checker. ©2018 W3.org. [Retrieved November 25, 2018]. </w:t>
       </w:r>
       <w:proofErr w:type="spellStart"/>
       <w:r>
@@ -2306,23 +2335,7 @@
           <w:sz w:val="24"/>
           <w:szCs w:val="24"/>
         </w:rPr>
-        <w:t xml:space="preserve"> </w:t>
-      </w:r>
-      <w:r>
-        <w:rPr>
-          <w:rFonts w:ascii="Arial" w:hAnsi="Arial" w:cs="Arial"/>
-          <w:sz w:val="24"/>
-          <w:szCs w:val="24"/>
-        </w:rPr>
-        <w:t>f</w:t>
-      </w:r>
-      <w:r>
-        <w:rPr>
-          <w:rFonts w:ascii="Arial" w:hAnsi="Arial" w:cs="Arial"/>
-          <w:sz w:val="24"/>
-          <w:szCs w:val="24"/>
-        </w:rPr>
-        <w:t xml:space="preserve">rom </w:t>
+        <w:t xml:space="preserve"> from </w:t>
       </w:r>
       <w:hyperlink r:id="rId16" w:history="1">
         <w:r>
@@ -2361,34 +2374,7 @@
           <w:szCs w:val="24"/>
           <w:lang w:val="en-US"/>
         </w:rPr>
-        <w:t xml:space="preserve">‘HTTPS’ </w:t>
-      </w:r>
-      <w:r>
-        <w:rPr>
-          <w:rFonts w:ascii="Arial" w:hAnsi="Arial" w:cs="Arial"/>
-          <w:sz w:val="24"/>
-          <w:szCs w:val="24"/>
-          <w:lang w:val="en-US"/>
-        </w:rPr>
-        <w:t>(</w:t>
-      </w:r>
-      <w:r>
-        <w:rPr>
-          <w:rFonts w:ascii="Arial" w:hAnsi="Arial" w:cs="Arial"/>
-          <w:sz w:val="24"/>
-          <w:szCs w:val="24"/>
-          <w:lang w:val="en-US"/>
-        </w:rPr>
-        <w:t>2018</w:t>
-      </w:r>
-      <w:r>
-        <w:rPr>
-          <w:rFonts w:ascii="Arial" w:hAnsi="Arial" w:cs="Arial"/>
-          <w:sz w:val="24"/>
-          <w:szCs w:val="24"/>
-          <w:lang w:val="en-US"/>
-        </w:rPr>
-        <w:t xml:space="preserve">) </w:t>
+        <w:t xml:space="preserve">‘HTTPS’ (2018) </w:t>
       </w:r>
       <w:r>
         <w:rPr>
@@ -2449,43 +2435,7 @@
           <w:szCs w:val="24"/>
           <w:lang w:val="en-US"/>
         </w:rPr>
-        <w:t>‘</w:t>
-      </w:r>
-      <w:r>
-        <w:rPr>
-          <w:rFonts w:ascii="Arial" w:hAnsi="Arial" w:cs="Arial"/>
-          <w:sz w:val="24"/>
-          <w:szCs w:val="24"/>
-          <w:lang w:val="en-US"/>
-        </w:rPr>
-        <w:t xml:space="preserve">Hypertext Transfer Protocol’, </w:t>
-      </w:r>
-      <w:r>
-        <w:rPr>
-          <w:rFonts w:ascii="Arial" w:hAnsi="Arial" w:cs="Arial"/>
-          <w:sz w:val="24"/>
-          <w:szCs w:val="24"/>
-          <w:lang w:val="en-US"/>
-        </w:rPr>
-        <w:t>(</w:t>
-      </w:r>
-      <w:r>
-        <w:rPr>
-          <w:rFonts w:ascii="Arial" w:hAnsi="Arial" w:cs="Arial"/>
-          <w:sz w:val="24"/>
-          <w:szCs w:val="24"/>
-          <w:lang w:val="en-US"/>
-        </w:rPr>
-        <w:t>2018</w:t>
-      </w:r>
-      <w:r>
-        <w:rPr>
-          <w:rFonts w:ascii="Arial" w:hAnsi="Arial" w:cs="Arial"/>
-          <w:sz w:val="24"/>
-          <w:szCs w:val="24"/>
-          <w:lang w:val="en-US"/>
-        </w:rPr>
-        <w:t xml:space="preserve">) </w:t>
+        <w:t xml:space="preserve">‘Hypertext Transfer Protocol’, (2018) </w:t>
       </w:r>
       <w:r>
         <w:rPr>
@@ -3418,7 +3368,7 @@
 </file>
 
 <file path=customXml/itemProps1.xml><?xml version="1.0" encoding="utf-8"?>
-<ds:datastoreItem xmlns:ds="http://schemas.openxmlformats.org/officeDocument/2006/customXml" ds:itemID="{42A8F7DB-4C36-4CE0-8F04-67563B109AD8}">
+<ds:datastoreItem xmlns:ds="http://schemas.openxmlformats.org/officeDocument/2006/customXml" ds:itemID="{7626D207-0C81-4D8F-9667-09BCFEDC6FA0}">
   <ds:schemaRefs>
     <ds:schemaRef ds:uri="http://schemas.openxmlformats.org/officeDocument/2006/bibliography"/>
   </ds:schemaRefs>

</xml_diff>

<commit_message>
rephrased security in development
</commit_message>
<xml_diff>
--- a/The Development and Testing Document.docx
+++ b/The Development and Testing Document.docx
@@ -554,27 +554,7 @@
           <w:szCs w:val="24"/>
           <w:lang w:val="en-US"/>
         </w:rPr>
-        <w:t xml:space="preserve">, JavaScript files in </w:t>
-      </w:r>
-      <w:proofErr w:type="spellStart"/>
-      <w:r>
-        <w:rPr>
-          <w:rFonts w:ascii="Arial" w:hAnsi="Arial" w:cs="Arial"/>
-          <w:sz w:val="24"/>
-          <w:szCs w:val="24"/>
-          <w:lang w:val="en-US"/>
-        </w:rPr>
-        <w:t>js</w:t>
-      </w:r>
-      <w:proofErr w:type="spellEnd"/>
-      <w:r>
-        <w:rPr>
-          <w:rFonts w:ascii="Arial" w:hAnsi="Arial" w:cs="Arial"/>
-          <w:sz w:val="24"/>
-          <w:szCs w:val="24"/>
-          <w:lang w:val="en-US"/>
-        </w:rPr>
-        <w:t xml:space="preserve"> folder</w:t>
+        <w:t>, JavaScript files in js folder</w:t>
       </w:r>
       <w:r>
         <w:rPr>
@@ -977,18 +957,7 @@
           <w:szCs w:val="24"/>
           <w:lang w:val="en-US"/>
         </w:rPr>
-        <w:t xml:space="preserve"> development t</w:t>
-      </w:r>
-      <w:bookmarkStart w:id="0" w:name="_GoBack"/>
-      <w:bookmarkEnd w:id="0"/>
-      <w:r>
-        <w:rPr>
-          <w:rFonts w:ascii="Arial" w:hAnsi="Arial" w:cs="Arial"/>
-          <w:sz w:val="24"/>
-          <w:szCs w:val="24"/>
-          <w:lang w:val="en-US"/>
-        </w:rPr>
-        <w:t>ools</w:t>
+        <w:t xml:space="preserve"> development tools</w:t>
       </w:r>
       <w:r>
         <w:rPr>
@@ -1550,16 +1519,25 @@
           <w:szCs w:val="24"/>
           <w:lang w:val="en-US"/>
         </w:rPr>
-        <w:t xml:space="preserve">Contact form we put </w:t>
-      </w:r>
-      <w:r>
-        <w:rPr>
-          <w:rFonts w:ascii="Arial" w:hAnsi="Arial" w:cs="Arial"/>
-          <w:sz w:val="24"/>
-          <w:szCs w:val="24"/>
-          <w:lang w:val="en-US"/>
-        </w:rPr>
-        <w:t xml:space="preserve">the </w:t>
+        <w:t>In our Contact form</w:t>
+      </w:r>
+      <w:r>
+        <w:rPr>
+          <w:rFonts w:ascii="Arial" w:hAnsi="Arial" w:cs="Arial"/>
+          <w:sz w:val="24"/>
+          <w:szCs w:val="24"/>
+          <w:lang w:val="en-US"/>
+        </w:rPr>
+        <w:t xml:space="preserve"> </w:t>
+      </w:r>
+      <w:r>
+        <w:rPr>
+          <w:rFonts w:ascii="Arial" w:hAnsi="Arial" w:cs="Arial"/>
+          <w:sz w:val="24"/>
+          <w:szCs w:val="24"/>
+          <w:lang w:val="en-US"/>
+        </w:rPr>
+        <w:t xml:space="preserve">we have included the </w:t>
       </w:r>
       <w:r>
         <w:rPr>
@@ -1578,7 +1556,16 @@
           <w:szCs w:val="24"/>
           <w:lang w:val="en-US"/>
         </w:rPr>
-        <w:t xml:space="preserve"> fields. This might be </w:t>
+        <w:t xml:space="preserve"> fields. Although the fields</w:t>
+      </w:r>
+      <w:r>
+        <w:rPr>
+          <w:rFonts w:ascii="Arial" w:hAnsi="Arial" w:cs="Arial"/>
+          <w:sz w:val="24"/>
+          <w:szCs w:val="24"/>
+          <w:lang w:val="en-US"/>
+        </w:rPr>
+        <w:t xml:space="preserve"> might be </w:t>
       </w:r>
       <w:r>
         <w:rPr>
@@ -1596,7 +1583,79 @@
           <w:szCs w:val="24"/>
           <w:lang w:val="en-US"/>
         </w:rPr>
-        <w:t xml:space="preserve"> with easily created bots and might spam our emails. Also, if the spam is to fast it might cause problems in the server. This should </w:t>
+        <w:t xml:space="preserve"> </w:t>
+      </w:r>
+      <w:r>
+        <w:rPr>
+          <w:rFonts w:ascii="Arial" w:hAnsi="Arial" w:cs="Arial"/>
+          <w:sz w:val="24"/>
+          <w:szCs w:val="24"/>
+          <w:lang w:val="en-US"/>
+        </w:rPr>
+        <w:t xml:space="preserve">easily </w:t>
+      </w:r>
+      <w:r>
+        <w:rPr>
+          <w:rFonts w:ascii="Arial" w:hAnsi="Arial" w:cs="Arial"/>
+          <w:sz w:val="24"/>
+          <w:szCs w:val="24"/>
+          <w:lang w:val="en-US"/>
+        </w:rPr>
+        <w:t>with</w:t>
+      </w:r>
+      <w:r>
+        <w:rPr>
+          <w:rFonts w:ascii="Arial" w:hAnsi="Arial" w:cs="Arial"/>
+          <w:sz w:val="24"/>
+          <w:szCs w:val="24"/>
+          <w:lang w:val="en-US"/>
+        </w:rPr>
+        <w:t xml:space="preserve"> bots and might spa</w:t>
+      </w:r>
+      <w:r>
+        <w:rPr>
+          <w:rFonts w:ascii="Arial" w:hAnsi="Arial" w:cs="Arial"/>
+          <w:sz w:val="24"/>
+          <w:szCs w:val="24"/>
+          <w:lang w:val="en-US"/>
+        </w:rPr>
+        <w:t xml:space="preserve">m our emails. Also, if the spambot spams emails </w:t>
+      </w:r>
+      <w:r>
+        <w:rPr>
+          <w:rFonts w:ascii="Arial" w:hAnsi="Arial" w:cs="Arial"/>
+          <w:sz w:val="24"/>
+          <w:szCs w:val="24"/>
+          <w:lang w:val="en-US"/>
+        </w:rPr>
+        <w:t>to</w:t>
+      </w:r>
+      <w:r>
+        <w:rPr>
+          <w:rFonts w:ascii="Arial" w:hAnsi="Arial" w:cs="Arial"/>
+          <w:sz w:val="24"/>
+          <w:szCs w:val="24"/>
+          <w:lang w:val="en-US"/>
+        </w:rPr>
+        <w:t>o</w:t>
+      </w:r>
+      <w:r>
+        <w:rPr>
+          <w:rFonts w:ascii="Arial" w:hAnsi="Arial" w:cs="Arial"/>
+          <w:sz w:val="24"/>
+          <w:szCs w:val="24"/>
+          <w:lang w:val="en-US"/>
+        </w:rPr>
+        <w:t xml:space="preserve"> frequently </w:t>
+      </w:r>
+      <w:r>
+        <w:rPr>
+          <w:rFonts w:ascii="Arial" w:hAnsi="Arial" w:cs="Arial"/>
+          <w:sz w:val="24"/>
+          <w:szCs w:val="24"/>
+          <w:lang w:val="en-US"/>
+        </w:rPr>
+        <w:t xml:space="preserve">it might cause problems in the server. This should </w:t>
       </w:r>
       <w:r>
         <w:rPr>
@@ -1606,7 +1665,7 @@
           <w:szCs w:val="24"/>
           <w:lang w:val="en-US"/>
         </w:rPr>
-        <w:t>be consider</w:t>
+        <w:t xml:space="preserve">be taken into </w:t>
       </w:r>
       <w:r>
         <w:rPr>
@@ -1616,25 +1675,64 @@
           <w:szCs w:val="24"/>
           <w:lang w:val="en-US"/>
         </w:rPr>
-        <w:t>ed</w:t>
-      </w:r>
-      <w:r>
-        <w:rPr>
-          <w:rFonts w:ascii="Arial" w:hAnsi="Arial" w:cs="Arial"/>
-          <w:sz w:val="24"/>
-          <w:szCs w:val="24"/>
-          <w:lang w:val="en-US"/>
-        </w:rPr>
-        <w:t xml:space="preserve"> more and increased.</w:t>
-      </w:r>
-      <w:r>
-        <w:rPr>
-          <w:rFonts w:ascii="Arial" w:hAnsi="Arial" w:cs="Arial"/>
-          <w:sz w:val="24"/>
-          <w:szCs w:val="24"/>
-          <w:lang w:val="en-US"/>
-        </w:rPr>
-        <w:t xml:space="preserve"> Some kind of a timer might be added with JavaScript</w:t>
+        <w:t>consider</w:t>
+      </w:r>
+      <w:r>
+        <w:rPr>
+          <w:rFonts w:ascii="Arial" w:hAnsi="Arial" w:cs="Arial"/>
+          <w:noProof/>
+          <w:sz w:val="24"/>
+          <w:szCs w:val="24"/>
+          <w:lang w:val="en-US"/>
+        </w:rPr>
+        <w:t>ation</w:t>
+      </w:r>
+      <w:bookmarkStart w:id="0" w:name="_GoBack"/>
+      <w:bookmarkEnd w:id="0"/>
+      <w:r>
+        <w:rPr>
+          <w:rFonts w:ascii="Arial" w:hAnsi="Arial" w:cs="Arial"/>
+          <w:sz w:val="24"/>
+          <w:szCs w:val="24"/>
+          <w:lang w:val="en-US"/>
+        </w:rPr>
+        <w:t xml:space="preserve"> and increase security in the future</w:t>
+      </w:r>
+      <w:r>
+        <w:rPr>
+          <w:rFonts w:ascii="Arial" w:hAnsi="Arial" w:cs="Arial"/>
+          <w:sz w:val="24"/>
+          <w:szCs w:val="24"/>
+          <w:lang w:val="en-US"/>
+        </w:rPr>
+        <w:t>.</w:t>
+      </w:r>
+      <w:r>
+        <w:rPr>
+          <w:rFonts w:ascii="Arial" w:hAnsi="Arial" w:cs="Arial"/>
+          <w:sz w:val="24"/>
+          <w:szCs w:val="24"/>
+          <w:lang w:val="en-US"/>
+        </w:rPr>
+        <w:t xml:space="preserve"> </w:t>
+      </w:r>
+      <w:r>
+        <w:rPr>
+          <w:rFonts w:ascii="Arial" w:hAnsi="Arial" w:cs="Arial"/>
+          <w:sz w:val="24"/>
+          <w:szCs w:val="24"/>
+          <w:lang w:val="en-US"/>
+        </w:rPr>
+        <w:t>Added security can be in the for of some kind of a timer</w:t>
+      </w:r>
+      <w:r>
+        <w:rPr>
+          <w:rFonts w:ascii="Arial" w:hAnsi="Arial" w:cs="Arial"/>
+          <w:sz w:val="24"/>
+          <w:szCs w:val="24"/>
+          <w:lang w:val="en-US"/>
+        </w:rPr>
+        <w:t xml:space="preserve"> added with JavaScript</w:t>
       </w:r>
       <w:r>
         <w:rPr>
@@ -1767,6 +1865,7 @@
           <w:szCs w:val="24"/>
           <w:lang w:val="en-US"/>
         </w:rPr>
+        <w:lastRenderedPageBreak/>
         <w:t xml:space="preserve">Another security issue that we have is exposure </w:t>
       </w:r>
       <w:r>
@@ -1786,110 +1885,80 @@
           <w:szCs w:val="24"/>
           <w:lang w:val="en-US"/>
         </w:rPr>
+        <w:t xml:space="preserve"> Simonas’ Google Maps </w:t>
+      </w:r>
+      <w:r>
+        <w:rPr>
+          <w:rFonts w:ascii="Arial" w:hAnsi="Arial" w:cs="Arial"/>
+          <w:sz w:val="24"/>
+          <w:szCs w:val="24"/>
+          <w:lang w:val="en-US"/>
+        </w:rPr>
+        <w:t>JavaScript</w:t>
+      </w:r>
+      <w:r>
+        <w:rPr>
+          <w:rFonts w:ascii="Arial" w:hAnsi="Arial" w:cs="Arial"/>
+          <w:sz w:val="24"/>
+          <w:szCs w:val="24"/>
+          <w:lang w:val="en-US"/>
+        </w:rPr>
+        <w:t xml:space="preserve"> API key. However, he has put restrictions in the Google Cloud Developer console to the API key that it could not be </w:t>
+      </w:r>
+      <w:r>
+        <w:rPr>
+          <w:rFonts w:ascii="Arial" w:hAnsi="Arial" w:cs="Arial"/>
+          <w:sz w:val="24"/>
+          <w:szCs w:val="24"/>
+          <w:lang w:val="en-US"/>
+        </w:rPr>
+        <w:t>exploited</w:t>
+      </w:r>
+      <w:r>
+        <w:rPr>
+          <w:rFonts w:ascii="Arial" w:hAnsi="Arial" w:cs="Arial"/>
+          <w:sz w:val="24"/>
+          <w:szCs w:val="24"/>
+          <w:lang w:val="en-US"/>
+        </w:rPr>
+        <w:t xml:space="preserve"> by others</w:t>
+      </w:r>
+      <w:r>
+        <w:rPr>
+          <w:rFonts w:ascii="Arial" w:hAnsi="Arial" w:cs="Arial"/>
+          <w:sz w:val="24"/>
+          <w:szCs w:val="24"/>
+          <w:lang w:val="en-US"/>
+        </w:rPr>
+        <w:t xml:space="preserve">. Because people that would steal the API would </w:t>
+      </w:r>
+      <w:r>
+        <w:rPr>
+          <w:rFonts w:ascii="Arial" w:hAnsi="Arial" w:cs="Arial"/>
+          <w:sz w:val="24"/>
+          <w:szCs w:val="24"/>
+          <w:lang w:val="en-US"/>
+        </w:rPr>
+        <w:t xml:space="preserve">not know what </w:t>
+      </w:r>
+      <w:r>
+        <w:rPr>
+          <w:rFonts w:ascii="Arial" w:hAnsi="Arial" w:cs="Arial"/>
+          <w:sz w:val="24"/>
+          <w:szCs w:val="24"/>
+          <w:lang w:val="en-US"/>
+        </w:rPr>
+        <w:t>kind of restrictions have been applied and they would fail to use it.</w:t>
+      </w:r>
+      <w:r>
+        <w:rPr>
+          <w:rFonts w:ascii="Arial" w:hAnsi="Arial" w:cs="Arial"/>
+          <w:sz w:val="24"/>
+          <w:szCs w:val="24"/>
+          <w:lang w:val="en-US"/>
+        </w:rPr>
         <w:t xml:space="preserve"> </w:t>
       </w:r>
-      <w:proofErr w:type="spellStart"/>
-      <w:r>
-        <w:rPr>
-          <w:rFonts w:ascii="Arial" w:hAnsi="Arial" w:cs="Arial"/>
-          <w:sz w:val="24"/>
-          <w:szCs w:val="24"/>
-          <w:lang w:val="en-US"/>
-        </w:rPr>
-        <w:t>Simonas</w:t>
-      </w:r>
-      <w:proofErr w:type="spellEnd"/>
-      <w:r>
-        <w:rPr>
-          <w:rFonts w:ascii="Arial" w:hAnsi="Arial" w:cs="Arial"/>
-          <w:sz w:val="24"/>
-          <w:szCs w:val="24"/>
-          <w:lang w:val="en-US"/>
-        </w:rPr>
-        <w:t xml:space="preserve">’ Google Maps </w:t>
-      </w:r>
-      <w:r>
-        <w:rPr>
-          <w:rFonts w:ascii="Arial" w:hAnsi="Arial" w:cs="Arial"/>
-          <w:sz w:val="24"/>
-          <w:szCs w:val="24"/>
-          <w:lang w:val="en-US"/>
-        </w:rPr>
-        <w:t>JavaScript</w:t>
-      </w:r>
-      <w:r>
-        <w:rPr>
-          <w:rFonts w:ascii="Arial" w:hAnsi="Arial" w:cs="Arial"/>
-          <w:sz w:val="24"/>
-          <w:szCs w:val="24"/>
-          <w:lang w:val="en-US"/>
-        </w:rPr>
-        <w:t xml:space="preserve"> API key. However, he has put restrictions in the Google Cloud Developer console to the API key </w:t>
-      </w:r>
-      <w:r>
-        <w:rPr>
-          <w:rFonts w:ascii="Arial" w:hAnsi="Arial" w:cs="Arial"/>
-          <w:sz w:val="24"/>
-          <w:szCs w:val="24"/>
-          <w:lang w:val="en-US"/>
-        </w:rPr>
-        <w:lastRenderedPageBreak/>
-        <w:t xml:space="preserve">that it could not be </w:t>
-      </w:r>
-      <w:r>
-        <w:rPr>
-          <w:rFonts w:ascii="Arial" w:hAnsi="Arial" w:cs="Arial"/>
-          <w:sz w:val="24"/>
-          <w:szCs w:val="24"/>
-          <w:lang w:val="en-US"/>
-        </w:rPr>
-        <w:t>exploited</w:t>
-      </w:r>
-      <w:r>
-        <w:rPr>
-          <w:rFonts w:ascii="Arial" w:hAnsi="Arial" w:cs="Arial"/>
-          <w:sz w:val="24"/>
-          <w:szCs w:val="24"/>
-          <w:lang w:val="en-US"/>
-        </w:rPr>
-        <w:t xml:space="preserve"> by others</w:t>
-      </w:r>
-      <w:r>
-        <w:rPr>
-          <w:rFonts w:ascii="Arial" w:hAnsi="Arial" w:cs="Arial"/>
-          <w:sz w:val="24"/>
-          <w:szCs w:val="24"/>
-          <w:lang w:val="en-US"/>
-        </w:rPr>
-        <w:t xml:space="preserve">. Because people that would steal the API would </w:t>
-      </w:r>
-      <w:r>
-        <w:rPr>
-          <w:rFonts w:ascii="Arial" w:hAnsi="Arial" w:cs="Arial"/>
-          <w:sz w:val="24"/>
-          <w:szCs w:val="24"/>
-          <w:lang w:val="en-US"/>
-        </w:rPr>
-        <w:t xml:space="preserve">not know what </w:t>
-      </w:r>
-      <w:r>
-        <w:rPr>
-          <w:rFonts w:ascii="Arial" w:hAnsi="Arial" w:cs="Arial"/>
-          <w:sz w:val="24"/>
-          <w:szCs w:val="24"/>
-          <w:lang w:val="en-US"/>
-        </w:rPr>
-        <w:t>kind of restrictions have been applied and they would fail to use it.</w:t>
-      </w:r>
-      <w:r>
-        <w:rPr>
-          <w:rFonts w:ascii="Arial" w:hAnsi="Arial" w:cs="Arial"/>
-          <w:sz w:val="24"/>
-          <w:szCs w:val="24"/>
-          <w:lang w:val="en-US"/>
-        </w:rPr>
-        <w:t xml:space="preserve"> </w:t>
-      </w:r>
       <w:r>
         <w:rPr>
           <w:rFonts w:ascii="Arial" w:hAnsi="Arial" w:cs="Arial"/>
@@ -1926,27 +1995,7 @@
           <w:szCs w:val="24"/>
           <w:lang w:val="en-US"/>
         </w:rPr>
-        <w:t xml:space="preserve">bsite address, however, </w:t>
-      </w:r>
-      <w:proofErr w:type="spellStart"/>
-      <w:r>
-        <w:rPr>
-          <w:rFonts w:ascii="Arial" w:hAnsi="Arial" w:cs="Arial"/>
-          <w:sz w:val="24"/>
-          <w:szCs w:val="24"/>
-          <w:lang w:val="en-US"/>
-        </w:rPr>
-        <w:t>Simonas</w:t>
-      </w:r>
-      <w:proofErr w:type="spellEnd"/>
-      <w:r>
-        <w:rPr>
-          <w:rFonts w:ascii="Arial" w:hAnsi="Arial" w:cs="Arial"/>
-          <w:sz w:val="24"/>
-          <w:szCs w:val="24"/>
-          <w:lang w:val="en-US"/>
-        </w:rPr>
-        <w:t>’</w:t>
+        <w:t>bsite address, however, Simonas’</w:t>
       </w:r>
       <w:r>
         <w:rPr>
@@ -2392,25 +2441,7 @@
           <w:sz w:val="24"/>
           <w:szCs w:val="24"/>
         </w:rPr>
-        <w:t xml:space="preserve">W3 HTML Checker. ©2018 W3.org. [Retrieved November 25, 2018]. </w:t>
-      </w:r>
-      <w:proofErr w:type="spellStart"/>
-      <w:r>
-        <w:rPr>
-          <w:rFonts w:ascii="Arial" w:hAnsi="Arial" w:cs="Arial"/>
-          <w:sz w:val="24"/>
-          <w:szCs w:val="24"/>
-        </w:rPr>
-        <w:t>Availabe</w:t>
-      </w:r>
-      <w:proofErr w:type="spellEnd"/>
-      <w:r>
-        <w:rPr>
-          <w:rFonts w:ascii="Arial" w:hAnsi="Arial" w:cs="Arial"/>
-          <w:sz w:val="24"/>
-          <w:szCs w:val="24"/>
-        </w:rPr>
-        <w:t xml:space="preserve"> from </w:t>
+        <w:t xml:space="preserve">W3 HTML Checker. ©2018 W3.org. [Retrieved November 25, 2018]. Availabe from </w:t>
       </w:r>
       <w:hyperlink r:id="rId16" w:history="1">
         <w:r>
@@ -2633,21 +2664,8 @@
       </w:rPr>
     </w:pPr>
     <w:r>
-      <w:t xml:space="preserve">Manas Sarpatwar, </w:t>
+      <w:t>Manas Sarpatwar, Simonas Petkevičius</w:t>
     </w:r>
-    <w:proofErr w:type="spellStart"/>
-    <w:r>
-      <w:t>Simonas</w:t>
-    </w:r>
-    <w:proofErr w:type="spellEnd"/>
-    <w:r>
-      <w:t xml:space="preserve"> </w:t>
-    </w:r>
-    <w:proofErr w:type="spellStart"/>
-    <w:r>
-      <w:t>Petkevičius</w:t>
-    </w:r>
-    <w:proofErr w:type="spellEnd"/>
   </w:p>
   <w:p>
     <w:pPr>
@@ -2780,6 +2798,7 @@
     <w:lsdException w:name="HTML Sample" w:semiHidden="1" w:unhideWhenUsed="1"/>
     <w:lsdException w:name="HTML Typewriter" w:semiHidden="1" w:unhideWhenUsed="1"/>
     <w:lsdException w:name="HTML Variable" w:semiHidden="1" w:unhideWhenUsed="1"/>
+    <w:lsdException w:name="Normal Table" w:semiHidden="1" w:unhideWhenUsed="1"/>
     <w:lsdException w:name="annotation subject" w:semiHidden="1" w:unhideWhenUsed="1"/>
     <w:lsdException w:name="No List" w:semiHidden="1" w:unhideWhenUsed="1"/>
     <w:lsdException w:name="Outline List 1" w:semiHidden="1" w:unhideWhenUsed="1"/>
@@ -2826,8 +2845,10 @@
     <w:lsdException w:name="Table Subtle 2" w:semiHidden="1" w:unhideWhenUsed="1"/>
     <w:lsdException w:name="Table Web 1" w:semiHidden="1" w:unhideWhenUsed="1"/>
     <w:lsdException w:name="Table Web 2" w:semiHidden="1" w:unhideWhenUsed="1"/>
+    <w:lsdException w:name="Table Web 3" w:semiHidden="1" w:unhideWhenUsed="1"/>
     <w:lsdException w:name="Balloon Text" w:semiHidden="1" w:unhideWhenUsed="1"/>
     <w:lsdException w:name="Table Grid" w:uiPriority="39"/>
+    <w:lsdException w:name="Table Theme" w:semiHidden="1" w:unhideWhenUsed="1"/>
     <w:lsdException w:name="Placeholder Text" w:semiHidden="1"/>
     <w:lsdException w:name="No Spacing" w:uiPriority="1" w:qFormat="1"/>
     <w:lsdException w:name="Light Shading" w:uiPriority="60"/>
@@ -3428,7 +3449,7 @@
 </file>
 
 <file path=customXml/itemProps1.xml><?xml version="1.0" encoding="utf-8"?>
-<ds:datastoreItem xmlns:ds="http://schemas.openxmlformats.org/officeDocument/2006/customXml" ds:itemID="{D2D41A32-7C08-CA42-9C93-C5C5ADB1AD89}">
+<ds:datastoreItem xmlns:ds="http://schemas.openxmlformats.org/officeDocument/2006/customXml" ds:itemID="{035B5AA8-2A3E-6345-84E9-DCC00993819A}">
   <ds:schemaRefs>
     <ds:schemaRef ds:uri="http://schemas.openxmlformats.org/officeDocument/2006/bibliography"/>
   </ds:schemaRefs>

</xml_diff>